<commit_message>
fix entire resume feature
</commit_message>
<xml_diff>
--- a/public/assets/static/_Resume.docx
+++ b/public/assets/static/_Resume.docx
@@ -41,15 +41,20 @@
         <w:rPr>
           <w:b/>
         </w:rPr>
+        <w:t>k</w:t>
       </w:r>
       <w:r>
         <w:tab/>
+        <w:t>2023-01-20 - 2023-01-31</w:t>
       </w:r>
     </w:p>
     <w:p>
       <w:pPr>
         <w:spacing w:after="40" w:lineRule="exact"/>
       </w:pPr>
+      <w:r>
+        <w:t>kk</w:t>
+      </w:r>
     </w:p>
     <w:p>
       <w:pPr>
@@ -57,7 +62,7 @@
         <w:spacing w:lineRule="exact" w:after="40"/>
       </w:pPr>
       <w:r>
-        <w:t xml:space="preserve">Current GPA: </w:t>
+        <w:t>Current GPA: 4</w:t>
       </w:r>
     </w:p>
     <w:p>
@@ -65,7 +70,7 @@
         <w:pStyle w:val="ListBullet"/>
       </w:pPr>
       <w:r>
-        <w:t>Revise the sentence to sound more powerful: Convince employers of your suitability for the job with your resume.</w:t>
+        <w:t>Achieved 880k in sales within one quarter, exceeding target by 8%.</w:t>
       </w:r>
     </w:p>
     <w:p>
@@ -95,6 +100,7 @@
       </w:r>
       <w:r>
         <w:tab/>
+        <w:t xml:space="preserve"> - </w:t>
       </w:r>
     </w:p>
     <w:p>
@@ -107,7 +113,7 @@
         <w:pStyle w:val="ListBullet"/>
       </w:pPr>
       <w:r>
-        <w:t>Revise the sentence to read:Craft a more compelling summary statement for your resume.</w:t>
+        <w:t>Revise the sentence to: Craft a persuasive argument for inclusion on your resume.</w:t>
       </w:r>
     </w:p>
     <w:p>
@@ -137,6 +143,7 @@
       </w:r>
       <w:r>
         <w:tab/>
+        <w:t xml:space="preserve"> - </w:t>
       </w:r>
     </w:p>
     <w:p>
@@ -149,7 +156,7 @@
         <w:pStyle w:val="ListBullet"/>
       </w:pPr>
       <w:r>
-        <w:t>Revise the sentence to: Strengthen the impact of this resume.</w:t>
+        <w:t>Revise the sentence to read: Strengthen your resume with a compelling narrative.</w:t>
       </w:r>
     </w:p>
     <w:p>
@@ -179,6 +186,7 @@
       </w:r>
       <w:r>
         <w:tab/>
+        <w:t xml:space="preserve"> - </w:t>
       </w:r>
     </w:p>
     <w:p>
@@ -186,7 +194,7 @@
         <w:pStyle w:val="ListBullet"/>
       </w:pPr>
       <w:r>
-        <w:t>Rewrite the sentence as:  Craft a persuasive resume that stands out.</w:t>
+        <w:t>Revise the sentence to read: Create a compelling resume to make a strong impression.</w:t>
       </w:r>
     </w:p>
     <w:p>

</xml_diff>